<commit_message>
Added paragraph tag to indicate we are opening soon
</commit_message>
<xml_diff>
--- a/AssignmentReport/AgileGITAssignment_AidanDennehyR00145278.docx
+++ b/AssignmentReport/AgileGITAssignment_AidanDennehyR00145278.docx
@@ -220,6 +220,200 @@
       </w:r>
     </w:p>
     <w:p/>
+    <w:p/>
+    <w:p/>
+    <w:p/>
+    <w:p>
+      <w:r>
+        <w:rPr>
+          <w:noProof/>
+        </w:rPr>
+        <w:drawing>
+          <wp:inline distT="0" distB="0" distL="0" distR="0" wp14:anchorId="737C31C5" wp14:editId="67FA17D8">
+            <wp:extent cx="5731510" cy="4378960"/>
+            <wp:effectExtent l="0" t="0" r="2540" b="2540"/>
+            <wp:docPr id="3" name="Picture 3"/>
+            <wp:cNvGraphicFramePr>
+              <a:graphicFrameLocks xmlns:a="http://schemas.openxmlformats.org/drawingml/2006/main" noChangeAspect="1"/>
+            </wp:cNvGraphicFramePr>
+            <a:graphic xmlns:a="http://schemas.openxmlformats.org/drawingml/2006/main">
+              <a:graphicData uri="http://schemas.openxmlformats.org/drawingml/2006/picture">
+                <pic:pic xmlns:pic="http://schemas.openxmlformats.org/drawingml/2006/picture">
+                  <pic:nvPicPr>
+                    <pic:cNvPr id="1" name=""/>
+                    <pic:cNvPicPr/>
+                  </pic:nvPicPr>
+                  <pic:blipFill>
+                    <a:blip r:embed="rId6"/>
+                    <a:stretch>
+                      <a:fillRect/>
+                    </a:stretch>
+                  </pic:blipFill>
+                  <pic:spPr>
+                    <a:xfrm>
+                      <a:off x="0" y="0"/>
+                      <a:ext cx="5731510" cy="4378960"/>
+                    </a:xfrm>
+                    <a:prstGeom prst="rect">
+                      <a:avLst/>
+                    </a:prstGeom>
+                  </pic:spPr>
+                </pic:pic>
+              </a:graphicData>
+            </a:graphic>
+          </wp:inline>
+        </w:drawing>
+      </w:r>
+    </w:p>
+    <w:p/>
+    <w:p/>
+    <w:p>
+      <w:r>
+        <w:t>C:\CIT\Agile\gitAssignment&gt;git add .</w:t>
+      </w:r>
+    </w:p>
+    <w:p/>
+    <w:p>
+      <w:r>
+        <w:t>C:\CIT\Agile\gitAssignment&gt;git status</w:t>
+      </w:r>
+    </w:p>
+    <w:p>
+      <w:r>
+        <w:t>On branch master</w:t>
+      </w:r>
+    </w:p>
+    <w:p>
+      <w:r>
+        <w:t>Your branch is up to date with 'origin/master'.</w:t>
+      </w:r>
+    </w:p>
+    <w:p/>
+    <w:p>
+      <w:r>
+        <w:t>Changes to be committed:</w:t>
+      </w:r>
+    </w:p>
+    <w:p>
+      <w:r>
+        <w:t xml:space="preserve">  (use "git reset HEAD &lt;file&gt;..." to unstage)</w:t>
+      </w:r>
+    </w:p>
+    <w:p/>
+    <w:p>
+      <w:r>
+        <w:t xml:space="preserve">        new file:   .gitignore</w:t>
+      </w:r>
+    </w:p>
+    <w:p>
+      <w:r>
+        <w:t xml:space="preserve">        new file:   AssignmentReport/AgileGITAssignment_AidanDennehyR00145278.docx</w:t>
+      </w:r>
+    </w:p>
+    <w:p>
+      <w:r>
+        <w:t xml:space="preserve">        new file:   AssignmentReport/~$ileGITAssignment_AidanDennehyR00145278.docx</w:t>
+      </w:r>
+    </w:p>
+    <w:p>
+      <w:r>
+        <w:t xml:space="preserve">        new file:   AssignmentReport/~WRL0005.tmp</w:t>
+      </w:r>
+    </w:p>
+    <w:p>
+      <w:r>
+        <w:t xml:space="preserve">        modified:   snk-oil-webpage.html</w:t>
+      </w:r>
+    </w:p>
+    <w:p/>
+    <w:p/>
+    <w:p>
+      <w:r>
+        <w:t>C:\CIT\Agile\gitAssignment&gt;git commit -m "Added address to webpage, added .gitignore, added Report"</w:t>
+      </w:r>
+    </w:p>
+    <w:p>
+      <w:r>
+        <w:t>[master 02f66cc] Added address to webpage, added .gitignore, added Report</w:t>
+      </w:r>
+    </w:p>
+    <w:p>
+      <w:r>
+        <w:t xml:space="preserve"> 5 files changed, 5 insertions(+), 1 deletion(-)</w:t>
+      </w:r>
+    </w:p>
+    <w:p>
+      <w:r>
+        <w:t xml:space="preserve"> create mode 100644 .gitignore</w:t>
+      </w:r>
+    </w:p>
+    <w:p>
+      <w:r>
+        <w:t xml:space="preserve"> create mode 100644 AssignmentReport/AgileGITAssignment_AidanDennehyR00145278.docx</w:t>
+      </w:r>
+    </w:p>
+    <w:p>
+      <w:r>
+        <w:t xml:space="preserve"> create mode 100644 AssignmentReport/~$ileGITAssignment_AidanDennehyR00145278.docx</w:t>
+      </w:r>
+    </w:p>
+    <w:p>
+      <w:r>
+        <w:t xml:space="preserve"> create mode 100644 AssignmentReport/~WRL0005.tmp</w:t>
+      </w:r>
+    </w:p>
+    <w:p/>
+    <w:p>
+      <w:r>
+        <w:t>C:\CIT\Agile\gitAssignment&gt;git push</w:t>
+      </w:r>
+    </w:p>
+    <w:p>
+      <w:r>
+        <w:t>Counting objects: 8, done.</w:t>
+      </w:r>
+    </w:p>
+    <w:p>
+      <w:r>
+        <w:t>Delta compression using up to 4 threads.</w:t>
+      </w:r>
+    </w:p>
+    <w:p>
+      <w:r>
+        <w:t>Compressing objects: 100% (7/7), done.</w:t>
+      </w:r>
+    </w:p>
+    <w:p>
+      <w:r>
+        <w:t>Writing objects: 100% (8/8), 183.14 KiB | 9.16 MiB/s, done.</w:t>
+      </w:r>
+    </w:p>
+    <w:p>
+      <w:r>
+        <w:t>Total 8 (delta 2), reused 0 (delta 0)</w:t>
+      </w:r>
+    </w:p>
+    <w:p>
+      <w:r>
+        <w:t>remote: Resolving deltas: 100% (2/2), completed with 1 local object.</w:t>
+      </w:r>
+    </w:p>
+    <w:p>
+      <w:r>
+        <w:t>To https://github.com/duinneacha/snk-oil-webpage.git</w:t>
+      </w:r>
+    </w:p>
+    <w:p>
+      <w:r>
+        <w:t xml:space="preserve">   d030835..02f66cc  master -&gt; master</w:t>
+      </w:r>
+    </w:p>
+    <w:p/>
+    <w:p>
+      <w:r>
+        <w:t>C:\CIT\Agile\gitAssignment&gt;</w:t>
+      </w:r>
+    </w:p>
     <w:p/>
     <w:p>
       <w:bookmarkStart w:id="0" w:name="_GoBack"/>

</xml_diff>

<commit_message>
Added Telephone Number to the page
</commit_message>
<xml_diff>
--- a/AssignmentReport/AgileGITAssignment_AidanDennehyR00145278.docx
+++ b/AssignmentReport/AgileGITAssignment_AidanDennehyR00145278.docx
@@ -93,8 +93,13 @@
     <w:p/>
     <w:p>
       <w:r>
-        <w:t>C:\CIT\Agile\gitAssignment&gt;git init</w:t>
-      </w:r>
+        <w:t xml:space="preserve">C:\CIT\Agile\gitAssignment&gt;git </w:t>
+      </w:r>
+      <w:proofErr w:type="spellStart"/>
+      <w:r>
+        <w:t>init</w:t>
+      </w:r>
+      <w:proofErr w:type="spellEnd"/>
     </w:p>
     <w:p>
       <w:r>
@@ -104,8 +109,13 @@
     <w:p/>
     <w:p>
       <w:r>
-        <w:t>C:\CIT\Agile\gitAssignment&gt;code .</w:t>
-      </w:r>
+        <w:t>C:\CIT\Agile\gitAssignment&gt;</w:t>
+      </w:r>
+      <w:proofErr w:type="gramStart"/>
+      <w:r>
+        <w:t>code .</w:t>
+      </w:r>
+      <w:proofErr w:type="gramEnd"/>
     </w:p>
     <w:p/>
     <w:p>
@@ -122,17 +132,41 @@
     <w:p/>
     <w:p>
       <w:r>
-        <w:t>C:\CIT\Agile\gitAssignment&gt;git commit -m "Initial commit of the Snk Oil Website - Basic Page and Header created"</w:t>
-      </w:r>
-    </w:p>
-    <w:p>
-      <w:r>
-        <w:t>[master (root-commit) d030835] Initial commit of the Snk Oil Website - Basic Page and Header created</w:t>
-      </w:r>
-    </w:p>
-    <w:p>
-      <w:r>
-        <w:t xml:space="preserve"> 1 file changed, 13 insertions(+)</w:t>
+        <w:t xml:space="preserve">C:\CIT\Agile\gitAssignment&gt;git commit -m "Initial commit of the </w:t>
+      </w:r>
+      <w:proofErr w:type="spellStart"/>
+      <w:r>
+        <w:t>Snk</w:t>
+      </w:r>
+      <w:proofErr w:type="spellEnd"/>
+      <w:r>
+        <w:t xml:space="preserve"> Oil Website - Basic Page and Header created"</w:t>
+      </w:r>
+    </w:p>
+    <w:p>
+      <w:r>
+        <w:t xml:space="preserve">[master (root-commit) d030835] Initial commit of the </w:t>
+      </w:r>
+      <w:proofErr w:type="spellStart"/>
+      <w:r>
+        <w:t>Snk</w:t>
+      </w:r>
+      <w:proofErr w:type="spellEnd"/>
+      <w:r>
+        <w:t xml:space="preserve"> Oil Website - Basic Page and Header created</w:t>
+      </w:r>
+    </w:p>
+    <w:p>
+      <w:r>
+        <w:t xml:space="preserve"> 1 file changed, 13 </w:t>
+      </w:r>
+      <w:proofErr w:type="gramStart"/>
+      <w:r>
+        <w:t>insertions(</w:t>
+      </w:r>
+      <w:proofErr w:type="gramEnd"/>
+      <w:r>
+        <w:t>+)</w:t>
       </w:r>
     </w:p>
     <w:p>
@@ -205,7 +239,15 @@
     <w:p>
       <w:r>
         <w:lastRenderedPageBreak/>
-        <w:t xml:space="preserve"> * [new branch]      master -&gt; master</w:t>
+        <w:t xml:space="preserve"> * [new </w:t>
+      </w:r>
+      <w:proofErr w:type="gramStart"/>
+      <w:r>
+        <w:t xml:space="preserve">branch]   </w:t>
+      </w:r>
+      <w:proofErr w:type="gramEnd"/>
+      <w:r>
+        <w:t xml:space="preserve">   master -&gt; master</w:t>
       </w:r>
     </w:p>
     <w:p>
@@ -269,8 +311,13 @@
     <w:p/>
     <w:p>
       <w:r>
-        <w:t>C:\CIT\Agile\gitAssignment&gt;git add .</w:t>
-      </w:r>
+        <w:t xml:space="preserve">C:\CIT\Agile\gitAssignment&gt;git </w:t>
+      </w:r>
+      <w:proofErr w:type="gramStart"/>
+      <w:r>
+        <w:t>add .</w:t>
+      </w:r>
+      <w:proofErr w:type="gramEnd"/>
     </w:p>
     <w:p/>
     <w:p>
@@ -296,28 +343,70 @@
     </w:p>
     <w:p>
       <w:r>
-        <w:t xml:space="preserve">  (use "git reset HEAD &lt;file&gt;..." to unstage)</w:t>
-      </w:r>
-    </w:p>
-    <w:p/>
-    <w:p>
-      <w:r>
-        <w:t xml:space="preserve">        new file:   .gitignore</w:t>
-      </w:r>
-    </w:p>
-    <w:p>
-      <w:r>
-        <w:t xml:space="preserve">        new file:   AssignmentReport/AgileGITAssignment_AidanDennehyR00145278.docx</w:t>
-      </w:r>
-    </w:p>
-    <w:p>
-      <w:r>
-        <w:t xml:space="preserve">        new file:   AssignmentReport/~$ileGITAssignment_AidanDennehyR00145278.docx</w:t>
-      </w:r>
-    </w:p>
-    <w:p>
-      <w:r>
-        <w:t xml:space="preserve">        new file:   AssignmentReport/~WRL0005.tmp</w:t>
+        <w:t xml:space="preserve">  (use "git reset HEAD &lt;file&gt;..." to </w:t>
+      </w:r>
+      <w:proofErr w:type="spellStart"/>
+      <w:r>
+        <w:t>unstage</w:t>
+      </w:r>
+      <w:proofErr w:type="spellEnd"/>
+      <w:r>
+        <w:t>)</w:t>
+      </w:r>
+    </w:p>
+    <w:p/>
+    <w:p>
+      <w:r>
+        <w:t xml:space="preserve">        new file: </w:t>
+      </w:r>
+      <w:proofErr w:type="gramStart"/>
+      <w:r>
+        <w:t xml:space="preserve">  .</w:t>
+      </w:r>
+      <w:proofErr w:type="spellStart"/>
+      <w:r>
+        <w:t>gitignore</w:t>
+      </w:r>
+      <w:proofErr w:type="spellEnd"/>
+      <w:proofErr w:type="gramEnd"/>
+    </w:p>
+    <w:p>
+      <w:r>
+        <w:t xml:space="preserve">        new file:   </w:t>
+      </w:r>
+      <w:proofErr w:type="spellStart"/>
+      <w:r>
+        <w:t>AssignmentReport</w:t>
+      </w:r>
+      <w:proofErr w:type="spellEnd"/>
+      <w:r>
+        <w:t>/AgileGITAssignment_AidanDennehyR00145278.docx</w:t>
+      </w:r>
+    </w:p>
+    <w:p>
+      <w:r>
+        <w:t xml:space="preserve">        new file:   </w:t>
+      </w:r>
+      <w:proofErr w:type="spellStart"/>
+      <w:r>
+        <w:t>AssignmentReport</w:t>
+      </w:r>
+      <w:proofErr w:type="spellEnd"/>
+      <w:r>
+        <w:t>/~$ileGITAssignment_AidanDennehyR00145278.docx</w:t>
+      </w:r>
+    </w:p>
+    <w:p>
+      <w:r>
+        <w:t xml:space="preserve">        new file:   </w:t>
+      </w:r>
+      <w:proofErr w:type="spellStart"/>
+      <w:r>
+        <w:t>AssignmentReport</w:t>
+      </w:r>
+      <w:proofErr w:type="spellEnd"/>
+      <w:r>
+        <w:t>/~WRL0005.tmp</w:t>
       </w:r>
     </w:p>
     <w:p>
@@ -329,37 +418,105 @@
     <w:p/>
     <w:p>
       <w:r>
-        <w:t>C:\CIT\Agile\gitAssignment&gt;git commit -m "Added address to webpage, added .gitignore, added Report"</w:t>
-      </w:r>
-    </w:p>
-    <w:p>
-      <w:r>
-        <w:t>[master 02f66cc] Added address to webpage, added .gitignore, added Report</w:t>
-      </w:r>
-    </w:p>
-    <w:p>
-      <w:r>
-        <w:t xml:space="preserve"> 5 files changed, 5 insertions(+), 1 deletion(-)</w:t>
-      </w:r>
-    </w:p>
-    <w:p>
-      <w:r>
-        <w:t xml:space="preserve"> create mode 100644 .gitignore</w:t>
-      </w:r>
-    </w:p>
-    <w:p>
-      <w:r>
-        <w:t xml:space="preserve"> create mode 100644 AssignmentReport/AgileGITAssignment_AidanDennehyR00145278.docx</w:t>
-      </w:r>
-    </w:p>
-    <w:p>
-      <w:r>
-        <w:t xml:space="preserve"> create mode 100644 AssignmentReport/~$ileGITAssignment_AidanDennehyR00145278.docx</w:t>
-      </w:r>
-    </w:p>
-    <w:p>
-      <w:r>
-        <w:t xml:space="preserve"> create mode 100644 AssignmentReport/~WRL0005.tmp</w:t>
+        <w:t xml:space="preserve">C:\CIT\Agile\gitAssignment&gt;git commit -m "Added address to webpage, </w:t>
+      </w:r>
+      <w:proofErr w:type="gramStart"/>
+      <w:r>
+        <w:t>added .</w:t>
+      </w:r>
+      <w:proofErr w:type="spellStart"/>
+      <w:r>
+        <w:t>gitignore</w:t>
+      </w:r>
+      <w:proofErr w:type="spellEnd"/>
+      <w:proofErr w:type="gramEnd"/>
+      <w:r>
+        <w:t>, added Report"</w:t>
+      </w:r>
+    </w:p>
+    <w:p>
+      <w:r>
+        <w:t xml:space="preserve">[master 02f66cc] Added address to webpage, </w:t>
+      </w:r>
+      <w:proofErr w:type="gramStart"/>
+      <w:r>
+        <w:t>added .</w:t>
+      </w:r>
+      <w:proofErr w:type="spellStart"/>
+      <w:r>
+        <w:t>gitignore</w:t>
+      </w:r>
+      <w:proofErr w:type="spellEnd"/>
+      <w:proofErr w:type="gramEnd"/>
+      <w:r>
+        <w:t>, added Report</w:t>
+      </w:r>
+    </w:p>
+    <w:p>
+      <w:r>
+        <w:t xml:space="preserve"> 5 files changed, 5 </w:t>
+      </w:r>
+      <w:proofErr w:type="gramStart"/>
+      <w:r>
+        <w:t>insertions(</w:t>
+      </w:r>
+      <w:proofErr w:type="gramEnd"/>
+      <w:r>
+        <w:t>+), 1 deletion(-)</w:t>
+      </w:r>
+    </w:p>
+    <w:p>
+      <w:r>
+        <w:t xml:space="preserve"> create mode </w:t>
+      </w:r>
+      <w:proofErr w:type="gramStart"/>
+      <w:r>
+        <w:t>100644 .</w:t>
+      </w:r>
+      <w:proofErr w:type="spellStart"/>
+      <w:r>
+        <w:t>gitignore</w:t>
+      </w:r>
+      <w:proofErr w:type="spellEnd"/>
+      <w:proofErr w:type="gramEnd"/>
+    </w:p>
+    <w:p>
+      <w:r>
+        <w:t xml:space="preserve"> create mode 100644 </w:t>
+      </w:r>
+      <w:proofErr w:type="spellStart"/>
+      <w:r>
+        <w:t>AssignmentReport</w:t>
+      </w:r>
+      <w:proofErr w:type="spellEnd"/>
+      <w:r>
+        <w:t>/AgileGITAssignment_AidanDennehyR00145278.docx</w:t>
+      </w:r>
+    </w:p>
+    <w:p>
+      <w:r>
+        <w:t xml:space="preserve"> create mode 100644 </w:t>
+      </w:r>
+      <w:proofErr w:type="spellStart"/>
+      <w:r>
+        <w:t>AssignmentReport</w:t>
+      </w:r>
+      <w:proofErr w:type="spellEnd"/>
+      <w:r>
+        <w:t>/~$ileGITAssignment_AidanDennehyR00145278.docx</w:t>
+      </w:r>
+    </w:p>
+    <w:p>
+      <w:r>
+        <w:t xml:space="preserve"> create mode 100644 </w:t>
+      </w:r>
+      <w:proofErr w:type="spellStart"/>
+      <w:r>
+        <w:t>AssignmentReport</w:t>
+      </w:r>
+      <w:proofErr w:type="spellEnd"/>
+      <w:r>
+        <w:t>/~WRL0005.tmp</w:t>
       </w:r>
     </w:p>
     <w:p/>
@@ -385,7 +542,15 @@
     </w:p>
     <w:p>
       <w:r>
-        <w:t>Writing objects: 100% (8/8), 183.14 KiB | 9.16 MiB/s, done.</w:t>
+        <w:t xml:space="preserve">Writing objects: 100% (8/8), 183.14 KiB | 9.16 </w:t>
+      </w:r>
+      <w:proofErr w:type="spellStart"/>
+      <w:r>
+        <w:t>MiB</w:t>
+      </w:r>
+      <w:proofErr w:type="spellEnd"/>
+      <w:r>
+        <w:t>/s, done.</w:t>
       </w:r>
     </w:p>
     <w:p>
@@ -405,7 +570,15 @@
     </w:p>
     <w:p>
       <w:r>
-        <w:t xml:space="preserve">   d030835..02f66cc  master -&gt; master</w:t>
+        <w:t xml:space="preserve">   d</w:t>
+      </w:r>
+      <w:proofErr w:type="gramStart"/>
+      <w:r>
+        <w:t>030835..</w:t>
+      </w:r>
+      <w:proofErr w:type="gramEnd"/>
+      <w:r>
+        <w:t>02f66cc  master -&gt; master</w:t>
       </w:r>
     </w:p>
     <w:p/>
@@ -415,10 +588,146 @@
       </w:r>
     </w:p>
     <w:p/>
+    <w:p>
+      <w:r>
+        <w:rPr>
+          <w:noProof/>
+        </w:rPr>
+        <w:drawing>
+          <wp:inline distT="0" distB="0" distL="0" distR="0" wp14:anchorId="39D5AA32" wp14:editId="2114DB8F">
+            <wp:extent cx="5731510" cy="4560570"/>
+            <wp:effectExtent l="0" t="0" r="2540" b="0"/>
+            <wp:docPr id="6" name="Picture 6"/>
+            <wp:cNvGraphicFramePr>
+              <a:graphicFrameLocks xmlns:a="http://schemas.openxmlformats.org/drawingml/2006/main" noChangeAspect="1"/>
+            </wp:cNvGraphicFramePr>
+            <a:graphic xmlns:a="http://schemas.openxmlformats.org/drawingml/2006/main">
+              <a:graphicData uri="http://schemas.openxmlformats.org/drawingml/2006/picture">
+                <pic:pic xmlns:pic="http://schemas.openxmlformats.org/drawingml/2006/picture">
+                  <pic:nvPicPr>
+                    <pic:cNvPr id="1" name=""/>
+                    <pic:cNvPicPr/>
+                  </pic:nvPicPr>
+                  <pic:blipFill>
+                    <a:blip r:embed="rId7"/>
+                    <a:stretch>
+                      <a:fillRect/>
+                    </a:stretch>
+                  </pic:blipFill>
+                  <pic:spPr>
+                    <a:xfrm>
+                      <a:off x="0" y="0"/>
+                      <a:ext cx="5731510" cy="4560570"/>
+                    </a:xfrm>
+                    <a:prstGeom prst="rect">
+                      <a:avLst/>
+                    </a:prstGeom>
+                  </pic:spPr>
+                </pic:pic>
+              </a:graphicData>
+            </a:graphic>
+          </wp:inline>
+        </w:drawing>
+      </w:r>
+    </w:p>
     <w:p>
       <w:bookmarkStart w:id="0" w:name="_GoBack"/>
       <w:bookmarkEnd w:id="0"/>
     </w:p>
+    <w:p>
+      <w:r>
+        <w:t>Adding paragraph indicating that we are opening soon</w:t>
+      </w:r>
+    </w:p>
+    <w:p/>
+    <w:p>
+      <w:r>
+        <w:rPr>
+          <w:noProof/>
+        </w:rPr>
+        <w:drawing>
+          <wp:inline distT="0" distB="0" distL="0" distR="0" wp14:anchorId="01DDE321" wp14:editId="65644B45">
+            <wp:extent cx="5731510" cy="2486660"/>
+            <wp:effectExtent l="0" t="0" r="2540" b="8890"/>
+            <wp:docPr id="4" name="Picture 4"/>
+            <wp:cNvGraphicFramePr>
+              <a:graphicFrameLocks xmlns:a="http://schemas.openxmlformats.org/drawingml/2006/main" noChangeAspect="1"/>
+            </wp:cNvGraphicFramePr>
+            <a:graphic xmlns:a="http://schemas.openxmlformats.org/drawingml/2006/main">
+              <a:graphicData uri="http://schemas.openxmlformats.org/drawingml/2006/picture">
+                <pic:pic xmlns:pic="http://schemas.openxmlformats.org/drawingml/2006/picture">
+                  <pic:nvPicPr>
+                    <pic:cNvPr id="1" name=""/>
+                    <pic:cNvPicPr/>
+                  </pic:nvPicPr>
+                  <pic:blipFill>
+                    <a:blip r:embed="rId8"/>
+                    <a:stretch>
+                      <a:fillRect/>
+                    </a:stretch>
+                  </pic:blipFill>
+                  <pic:spPr>
+                    <a:xfrm>
+                      <a:off x="0" y="0"/>
+                      <a:ext cx="5731510" cy="2486660"/>
+                    </a:xfrm>
+                    <a:prstGeom prst="rect">
+                      <a:avLst/>
+                    </a:prstGeom>
+                  </pic:spPr>
+                </pic:pic>
+              </a:graphicData>
+            </a:graphic>
+          </wp:inline>
+        </w:drawing>
+      </w:r>
+    </w:p>
+    <w:p>
+      <w:r>
+        <w:rPr>
+          <w:noProof/>
+        </w:rPr>
+        <w:lastRenderedPageBreak/>
+        <w:drawing>
+          <wp:inline distT="0" distB="0" distL="0" distR="0" wp14:anchorId="3BA392E9" wp14:editId="18F71238">
+            <wp:extent cx="5731510" cy="4456430"/>
+            <wp:effectExtent l="0" t="0" r="2540" b="1270"/>
+            <wp:docPr id="5" name="Picture 5"/>
+            <wp:cNvGraphicFramePr>
+              <a:graphicFrameLocks xmlns:a="http://schemas.openxmlformats.org/drawingml/2006/main" noChangeAspect="1"/>
+            </wp:cNvGraphicFramePr>
+            <a:graphic xmlns:a="http://schemas.openxmlformats.org/drawingml/2006/main">
+              <a:graphicData uri="http://schemas.openxmlformats.org/drawingml/2006/picture">
+                <pic:pic xmlns:pic="http://schemas.openxmlformats.org/drawingml/2006/picture">
+                  <pic:nvPicPr>
+                    <pic:cNvPr id="1" name=""/>
+                    <pic:cNvPicPr/>
+                  </pic:nvPicPr>
+                  <pic:blipFill>
+                    <a:blip r:embed="rId9"/>
+                    <a:stretch>
+                      <a:fillRect/>
+                    </a:stretch>
+                  </pic:blipFill>
+                  <pic:spPr>
+                    <a:xfrm>
+                      <a:off x="0" y="0"/>
+                      <a:ext cx="5731510" cy="4456430"/>
+                    </a:xfrm>
+                    <a:prstGeom prst="rect">
+                      <a:avLst/>
+                    </a:prstGeom>
+                  </pic:spPr>
+                </pic:pic>
+              </a:graphicData>
+            </a:graphic>
+          </wp:inline>
+        </w:drawing>
+      </w:r>
+    </w:p>
+    <w:p/>
+    <w:p/>
+    <w:p/>
     <w:sectPr>
       <w:pgSz w:w="11906" w:h="16838"/>
       <w:pgMar w:top="1440" w:right="1440" w:bottom="1440" w:left="1440" w:header="708" w:footer="708" w:gutter="0"/>

</xml_diff>

<commit_message>
Added opening date to the web page
</commit_message>
<xml_diff>
--- a/AssignmentReport/AgileGITAssignment_AidanDennehyR00145278.docx
+++ b/AssignmentReport/AgileGITAssignment_AidanDennehyR00145278.docx
@@ -93,13 +93,8 @@
     <w:p/>
     <w:p>
       <w:r>
-        <w:t xml:space="preserve">C:\CIT\Agile\gitAssignment&gt;git </w:t>
-      </w:r>
-      <w:proofErr w:type="spellStart"/>
-      <w:r>
-        <w:t>init</w:t>
-      </w:r>
-      <w:proofErr w:type="spellEnd"/>
+        <w:t>C:\CIT\Agile\gitAssignment&gt;git init</w:t>
+      </w:r>
     </w:p>
     <w:p>
       <w:r>
@@ -109,13 +104,8 @@
     <w:p/>
     <w:p>
       <w:r>
-        <w:t>C:\CIT\Agile\gitAssignment&gt;</w:t>
-      </w:r>
-      <w:proofErr w:type="gramStart"/>
-      <w:r>
-        <w:t>code .</w:t>
-      </w:r>
-      <w:proofErr w:type="gramEnd"/>
+        <w:t>C:\CIT\Agile\gitAssignment&gt;code .</w:t>
+      </w:r>
     </w:p>
     <w:p/>
     <w:p>
@@ -132,41 +122,17 @@
     <w:p/>
     <w:p>
       <w:r>
-        <w:t xml:space="preserve">C:\CIT\Agile\gitAssignment&gt;git commit -m "Initial commit of the </w:t>
-      </w:r>
-      <w:proofErr w:type="spellStart"/>
-      <w:r>
-        <w:t>Snk</w:t>
-      </w:r>
-      <w:proofErr w:type="spellEnd"/>
-      <w:r>
-        <w:t xml:space="preserve"> Oil Website - Basic Page and Header created"</w:t>
-      </w:r>
-    </w:p>
-    <w:p>
-      <w:r>
-        <w:t xml:space="preserve">[master (root-commit) d030835] Initial commit of the </w:t>
-      </w:r>
-      <w:proofErr w:type="spellStart"/>
-      <w:r>
-        <w:t>Snk</w:t>
-      </w:r>
-      <w:proofErr w:type="spellEnd"/>
-      <w:r>
-        <w:t xml:space="preserve"> Oil Website - Basic Page and Header created</w:t>
-      </w:r>
-    </w:p>
-    <w:p>
-      <w:r>
-        <w:t xml:space="preserve"> 1 file changed, 13 </w:t>
-      </w:r>
-      <w:proofErr w:type="gramStart"/>
-      <w:r>
-        <w:t>insertions(</w:t>
-      </w:r>
-      <w:proofErr w:type="gramEnd"/>
-      <w:r>
-        <w:t>+)</w:t>
+        <w:t>C:\CIT\Agile\gitAssignment&gt;git commit -m "Initial commit of the Snk Oil Website - Basic Page and Header created"</w:t>
+      </w:r>
+    </w:p>
+    <w:p>
+      <w:r>
+        <w:t>[master (root-commit) d030835] Initial commit of the Snk Oil Website - Basic Page and Header created</w:t>
+      </w:r>
+    </w:p>
+    <w:p>
+      <w:r>
+        <w:t xml:space="preserve"> 1 file changed, 13 insertions(+)</w:t>
       </w:r>
     </w:p>
     <w:p>
@@ -239,15 +205,7 @@
     <w:p>
       <w:r>
         <w:lastRenderedPageBreak/>
-        <w:t xml:space="preserve"> * [new </w:t>
-      </w:r>
-      <w:proofErr w:type="gramStart"/>
-      <w:r>
-        <w:t xml:space="preserve">branch]   </w:t>
-      </w:r>
-      <w:proofErr w:type="gramEnd"/>
-      <w:r>
-        <w:t xml:space="preserve">   master -&gt; master</w:t>
+        <w:t xml:space="preserve"> * [new branch]      master -&gt; master</w:t>
       </w:r>
     </w:p>
     <w:p>
@@ -311,13 +269,8 @@
     <w:p/>
     <w:p>
       <w:r>
-        <w:t xml:space="preserve">C:\CIT\Agile\gitAssignment&gt;git </w:t>
-      </w:r>
-      <w:proofErr w:type="gramStart"/>
-      <w:r>
-        <w:t>add .</w:t>
-      </w:r>
-      <w:proofErr w:type="gramEnd"/>
+        <w:t>C:\CIT\Agile\gitAssignment&gt;git add .</w:t>
+      </w:r>
     </w:p>
     <w:p/>
     <w:p>
@@ -343,70 +296,28 @@
     </w:p>
     <w:p>
       <w:r>
-        <w:t xml:space="preserve">  (use "git reset HEAD &lt;file&gt;..." to </w:t>
-      </w:r>
-      <w:proofErr w:type="spellStart"/>
-      <w:r>
-        <w:t>unstage</w:t>
-      </w:r>
-      <w:proofErr w:type="spellEnd"/>
-      <w:r>
-        <w:t>)</w:t>
-      </w:r>
-    </w:p>
-    <w:p/>
-    <w:p>
-      <w:r>
-        <w:t xml:space="preserve">        new file: </w:t>
-      </w:r>
-      <w:proofErr w:type="gramStart"/>
-      <w:r>
-        <w:t xml:space="preserve">  .</w:t>
-      </w:r>
-      <w:proofErr w:type="spellStart"/>
-      <w:r>
-        <w:t>gitignore</w:t>
-      </w:r>
-      <w:proofErr w:type="spellEnd"/>
-      <w:proofErr w:type="gramEnd"/>
-    </w:p>
-    <w:p>
-      <w:r>
-        <w:t xml:space="preserve">        new file:   </w:t>
-      </w:r>
-      <w:proofErr w:type="spellStart"/>
-      <w:r>
-        <w:t>AssignmentReport</w:t>
-      </w:r>
-      <w:proofErr w:type="spellEnd"/>
-      <w:r>
-        <w:t>/AgileGITAssignment_AidanDennehyR00145278.docx</w:t>
-      </w:r>
-    </w:p>
-    <w:p>
-      <w:r>
-        <w:t xml:space="preserve">        new file:   </w:t>
-      </w:r>
-      <w:proofErr w:type="spellStart"/>
-      <w:r>
-        <w:t>AssignmentReport</w:t>
-      </w:r>
-      <w:proofErr w:type="spellEnd"/>
-      <w:r>
-        <w:t>/~$ileGITAssignment_AidanDennehyR00145278.docx</w:t>
-      </w:r>
-    </w:p>
-    <w:p>
-      <w:r>
-        <w:t xml:space="preserve">        new file:   </w:t>
-      </w:r>
-      <w:proofErr w:type="spellStart"/>
-      <w:r>
-        <w:t>AssignmentReport</w:t>
-      </w:r>
-      <w:proofErr w:type="spellEnd"/>
-      <w:r>
-        <w:t>/~WRL0005.tmp</w:t>
+        <w:t xml:space="preserve">  (use "git reset HEAD &lt;file&gt;..." to unstage)</w:t>
+      </w:r>
+    </w:p>
+    <w:p/>
+    <w:p>
+      <w:r>
+        <w:t xml:space="preserve">        new file:   .gitignore</w:t>
+      </w:r>
+    </w:p>
+    <w:p>
+      <w:r>
+        <w:t xml:space="preserve">        new file:   AssignmentReport/AgileGITAssignment_AidanDennehyR00145278.docx</w:t>
+      </w:r>
+    </w:p>
+    <w:p>
+      <w:r>
+        <w:t xml:space="preserve">        new file:   AssignmentReport/~$ileGITAssignment_AidanDennehyR00145278.docx</w:t>
+      </w:r>
+    </w:p>
+    <w:p>
+      <w:r>
+        <w:t xml:space="preserve">        new file:   AssignmentReport/~WRL0005.tmp</w:t>
       </w:r>
     </w:p>
     <w:p>
@@ -418,105 +329,37 @@
     <w:p/>
     <w:p>
       <w:r>
-        <w:t xml:space="preserve">C:\CIT\Agile\gitAssignment&gt;git commit -m "Added address to webpage, </w:t>
-      </w:r>
-      <w:proofErr w:type="gramStart"/>
-      <w:r>
-        <w:t>added .</w:t>
-      </w:r>
-      <w:proofErr w:type="spellStart"/>
-      <w:r>
-        <w:t>gitignore</w:t>
-      </w:r>
-      <w:proofErr w:type="spellEnd"/>
-      <w:proofErr w:type="gramEnd"/>
-      <w:r>
-        <w:t>, added Report"</w:t>
-      </w:r>
-    </w:p>
-    <w:p>
-      <w:r>
-        <w:t xml:space="preserve">[master 02f66cc] Added address to webpage, </w:t>
-      </w:r>
-      <w:proofErr w:type="gramStart"/>
-      <w:r>
-        <w:t>added .</w:t>
-      </w:r>
-      <w:proofErr w:type="spellStart"/>
-      <w:r>
-        <w:t>gitignore</w:t>
-      </w:r>
-      <w:proofErr w:type="spellEnd"/>
-      <w:proofErr w:type="gramEnd"/>
-      <w:r>
-        <w:t>, added Report</w:t>
-      </w:r>
-    </w:p>
-    <w:p>
-      <w:r>
-        <w:t xml:space="preserve"> 5 files changed, 5 </w:t>
-      </w:r>
-      <w:proofErr w:type="gramStart"/>
-      <w:r>
-        <w:t>insertions(</w:t>
-      </w:r>
-      <w:proofErr w:type="gramEnd"/>
-      <w:r>
-        <w:t>+), 1 deletion(-)</w:t>
-      </w:r>
-    </w:p>
-    <w:p>
-      <w:r>
-        <w:t xml:space="preserve"> create mode </w:t>
-      </w:r>
-      <w:proofErr w:type="gramStart"/>
-      <w:r>
-        <w:t>100644 .</w:t>
-      </w:r>
-      <w:proofErr w:type="spellStart"/>
-      <w:r>
-        <w:t>gitignore</w:t>
-      </w:r>
-      <w:proofErr w:type="spellEnd"/>
-      <w:proofErr w:type="gramEnd"/>
-    </w:p>
-    <w:p>
-      <w:r>
-        <w:t xml:space="preserve"> create mode 100644 </w:t>
-      </w:r>
-      <w:proofErr w:type="spellStart"/>
-      <w:r>
-        <w:t>AssignmentReport</w:t>
-      </w:r>
-      <w:proofErr w:type="spellEnd"/>
-      <w:r>
-        <w:t>/AgileGITAssignment_AidanDennehyR00145278.docx</w:t>
-      </w:r>
-    </w:p>
-    <w:p>
-      <w:r>
-        <w:t xml:space="preserve"> create mode 100644 </w:t>
-      </w:r>
-      <w:proofErr w:type="spellStart"/>
-      <w:r>
-        <w:t>AssignmentReport</w:t>
-      </w:r>
-      <w:proofErr w:type="spellEnd"/>
-      <w:r>
-        <w:t>/~$ileGITAssignment_AidanDennehyR00145278.docx</w:t>
-      </w:r>
-    </w:p>
-    <w:p>
-      <w:r>
-        <w:t xml:space="preserve"> create mode 100644 </w:t>
-      </w:r>
-      <w:proofErr w:type="spellStart"/>
-      <w:r>
-        <w:t>AssignmentReport</w:t>
-      </w:r>
-      <w:proofErr w:type="spellEnd"/>
-      <w:r>
-        <w:t>/~WRL0005.tmp</w:t>
+        <w:t>C:\CIT\Agile\gitAssignment&gt;git commit -m "Added address to webpage, added .gitignore, added Report"</w:t>
+      </w:r>
+    </w:p>
+    <w:p>
+      <w:r>
+        <w:t>[master 02f66cc] Added address to webpage, added .gitignore, added Report</w:t>
+      </w:r>
+    </w:p>
+    <w:p>
+      <w:r>
+        <w:t xml:space="preserve"> 5 files changed, 5 insertions(+), 1 deletion(-)</w:t>
+      </w:r>
+    </w:p>
+    <w:p>
+      <w:r>
+        <w:t xml:space="preserve"> create mode 100644 .gitignore</w:t>
+      </w:r>
+    </w:p>
+    <w:p>
+      <w:r>
+        <w:t xml:space="preserve"> create mode 100644 AssignmentReport/AgileGITAssignment_AidanDennehyR00145278.docx</w:t>
+      </w:r>
+    </w:p>
+    <w:p>
+      <w:r>
+        <w:t xml:space="preserve"> create mode 100644 AssignmentReport/~$ileGITAssignment_AidanDennehyR00145278.docx</w:t>
+      </w:r>
+    </w:p>
+    <w:p>
+      <w:r>
+        <w:t xml:space="preserve"> create mode 100644 AssignmentReport/~WRL0005.tmp</w:t>
       </w:r>
     </w:p>
     <w:p/>
@@ -542,15 +385,7 @@
     </w:p>
     <w:p>
       <w:r>
-        <w:t xml:space="preserve">Writing objects: 100% (8/8), 183.14 KiB | 9.16 </w:t>
-      </w:r>
-      <w:proofErr w:type="spellStart"/>
-      <w:r>
-        <w:t>MiB</w:t>
-      </w:r>
-      <w:proofErr w:type="spellEnd"/>
-      <w:r>
-        <w:t>/s, done.</w:t>
+        <w:t>Writing objects: 100% (8/8), 183.14 KiB | 9.16 MiB/s, done.</w:t>
       </w:r>
     </w:p>
     <w:p>
@@ -570,15 +405,7 @@
     </w:p>
     <w:p>
       <w:r>
-        <w:t xml:space="preserve">   d</w:t>
-      </w:r>
-      <w:proofErr w:type="gramStart"/>
-      <w:r>
-        <w:t>030835..</w:t>
-      </w:r>
-      <w:proofErr w:type="gramEnd"/>
-      <w:r>
-        <w:t>02f66cc  master -&gt; master</w:t>
+        <w:t xml:space="preserve">   d030835..02f66cc  master -&gt; master</w:t>
       </w:r>
     </w:p>
     <w:p/>
@@ -630,10 +457,7 @@
         </w:drawing>
       </w:r>
     </w:p>
-    <w:p>
-      <w:bookmarkStart w:id="0" w:name="_GoBack"/>
-      <w:bookmarkEnd w:id="0"/>
-    </w:p>
+    <w:p/>
     <w:p>
       <w:r>
         <w:t>Adding paragraph indicating that we are opening soon</w:t>
@@ -727,7 +551,216 @@
     </w:p>
     <w:p/>
     <w:p/>
-    <w:p/>
+    <w:p>
+      <w:r>
+        <w:br w:type="page"/>
+      </w:r>
+    </w:p>
+    <w:p>
+      <w:r>
+        <w:lastRenderedPageBreak/>
+        <w:t>Added Telephone number to the page</w:t>
+      </w:r>
+    </w:p>
+    <w:p>
+      <w:r>
+        <w:rPr>
+          <w:noProof/>
+        </w:rPr>
+        <w:drawing>
+          <wp:inline distT="0" distB="0" distL="0" distR="0" wp14:anchorId="38A6B275" wp14:editId="001554CA">
+            <wp:extent cx="5731510" cy="2948305"/>
+            <wp:effectExtent l="0" t="0" r="2540" b="4445"/>
+            <wp:docPr id="7" name="Picture 7"/>
+            <wp:cNvGraphicFramePr>
+              <a:graphicFrameLocks xmlns:a="http://schemas.openxmlformats.org/drawingml/2006/main" noChangeAspect="1"/>
+            </wp:cNvGraphicFramePr>
+            <a:graphic xmlns:a="http://schemas.openxmlformats.org/drawingml/2006/main">
+              <a:graphicData uri="http://schemas.openxmlformats.org/drawingml/2006/picture">
+                <pic:pic xmlns:pic="http://schemas.openxmlformats.org/drawingml/2006/picture">
+                  <pic:nvPicPr>
+                    <pic:cNvPr id="1" name=""/>
+                    <pic:cNvPicPr/>
+                  </pic:nvPicPr>
+                  <pic:blipFill>
+                    <a:blip r:embed="rId10"/>
+                    <a:stretch>
+                      <a:fillRect/>
+                    </a:stretch>
+                  </pic:blipFill>
+                  <pic:spPr>
+                    <a:xfrm>
+                      <a:off x="0" y="0"/>
+                      <a:ext cx="5731510" cy="2948305"/>
+                    </a:xfrm>
+                    <a:prstGeom prst="rect">
+                      <a:avLst/>
+                    </a:prstGeom>
+                  </pic:spPr>
+                </pic:pic>
+              </a:graphicData>
+            </a:graphic>
+          </wp:inline>
+        </w:drawing>
+      </w:r>
+    </w:p>
+    <w:p/>
+    <w:p>
+      <w:r>
+        <w:rPr>
+          <w:noProof/>
+        </w:rPr>
+        <w:drawing>
+          <wp:inline distT="0" distB="0" distL="0" distR="0" wp14:anchorId="48263114" wp14:editId="359E178C">
+            <wp:extent cx="5731510" cy="4850765"/>
+            <wp:effectExtent l="0" t="0" r="2540" b="6985"/>
+            <wp:docPr id="8" name="Picture 8"/>
+            <wp:cNvGraphicFramePr>
+              <a:graphicFrameLocks xmlns:a="http://schemas.openxmlformats.org/drawingml/2006/main" noChangeAspect="1"/>
+            </wp:cNvGraphicFramePr>
+            <a:graphic xmlns:a="http://schemas.openxmlformats.org/drawingml/2006/main">
+              <a:graphicData uri="http://schemas.openxmlformats.org/drawingml/2006/picture">
+                <pic:pic xmlns:pic="http://schemas.openxmlformats.org/drawingml/2006/picture">
+                  <pic:nvPicPr>
+                    <pic:cNvPr id="1" name=""/>
+                    <pic:cNvPicPr/>
+                  </pic:nvPicPr>
+                  <pic:blipFill>
+                    <a:blip r:embed="rId11"/>
+                    <a:stretch>
+                      <a:fillRect/>
+                    </a:stretch>
+                  </pic:blipFill>
+                  <pic:spPr>
+                    <a:xfrm>
+                      <a:off x="0" y="0"/>
+                      <a:ext cx="5731510" cy="4850765"/>
+                    </a:xfrm>
+                    <a:prstGeom prst="rect">
+                      <a:avLst/>
+                    </a:prstGeom>
+                  </pic:spPr>
+                </pic:pic>
+              </a:graphicData>
+            </a:graphic>
+          </wp:inline>
+        </w:drawing>
+      </w:r>
+    </w:p>
+    <w:p>
+      <w:r>
+        <w:br w:type="page"/>
+      </w:r>
+    </w:p>
+    <w:p>
+      <w:r>
+        <w:lastRenderedPageBreak/>
+        <w:t>Adding country code to the telephone number</w:t>
+      </w:r>
+    </w:p>
+    <w:p/>
+    <w:p>
+      <w:r>
+        <w:rPr>
+          <w:noProof/>
+        </w:rPr>
+        <w:drawing>
+          <wp:inline distT="0" distB="0" distL="0" distR="0" wp14:anchorId="6A961EB8" wp14:editId="52CFEF89">
+            <wp:extent cx="5731510" cy="3096260"/>
+            <wp:effectExtent l="0" t="0" r="2540" b="8890"/>
+            <wp:docPr id="9" name="Picture 9"/>
+            <wp:cNvGraphicFramePr>
+              <a:graphicFrameLocks xmlns:a="http://schemas.openxmlformats.org/drawingml/2006/main" noChangeAspect="1"/>
+            </wp:cNvGraphicFramePr>
+            <a:graphic xmlns:a="http://schemas.openxmlformats.org/drawingml/2006/main">
+              <a:graphicData uri="http://schemas.openxmlformats.org/drawingml/2006/picture">
+                <pic:pic xmlns:pic="http://schemas.openxmlformats.org/drawingml/2006/picture">
+                  <pic:nvPicPr>
+                    <pic:cNvPr id="1" name=""/>
+                    <pic:cNvPicPr/>
+                  </pic:nvPicPr>
+                  <pic:blipFill>
+                    <a:blip r:embed="rId12"/>
+                    <a:stretch>
+                      <a:fillRect/>
+                    </a:stretch>
+                  </pic:blipFill>
+                  <pic:spPr>
+                    <a:xfrm>
+                      <a:off x="0" y="0"/>
+                      <a:ext cx="5731510" cy="3096260"/>
+                    </a:xfrm>
+                    <a:prstGeom prst="rect">
+                      <a:avLst/>
+                    </a:prstGeom>
+                  </pic:spPr>
+                </pic:pic>
+              </a:graphicData>
+            </a:graphic>
+          </wp:inline>
+        </w:drawing>
+      </w:r>
+    </w:p>
+    <w:p/>
+    <w:p>
+      <w:r>
+        <w:rPr>
+          <w:noProof/>
+        </w:rPr>
+        <w:lastRenderedPageBreak/>
+        <w:drawing>
+          <wp:inline distT="0" distB="0" distL="0" distR="0" wp14:anchorId="50773A9E" wp14:editId="6EC3354F">
+            <wp:extent cx="5731510" cy="4928235"/>
+            <wp:effectExtent l="0" t="0" r="2540" b="5715"/>
+            <wp:docPr id="10" name="Picture 10"/>
+            <wp:cNvGraphicFramePr>
+              <a:graphicFrameLocks xmlns:a="http://schemas.openxmlformats.org/drawingml/2006/main" noChangeAspect="1"/>
+            </wp:cNvGraphicFramePr>
+            <a:graphic xmlns:a="http://schemas.openxmlformats.org/drawingml/2006/main">
+              <a:graphicData uri="http://schemas.openxmlformats.org/drawingml/2006/picture">
+                <pic:pic xmlns:pic="http://schemas.openxmlformats.org/drawingml/2006/picture">
+                  <pic:nvPicPr>
+                    <pic:cNvPr id="1" name=""/>
+                    <pic:cNvPicPr/>
+                  </pic:nvPicPr>
+                  <pic:blipFill>
+                    <a:blip r:embed="rId13"/>
+                    <a:stretch>
+                      <a:fillRect/>
+                    </a:stretch>
+                  </pic:blipFill>
+                  <pic:spPr>
+                    <a:xfrm>
+                      <a:off x="0" y="0"/>
+                      <a:ext cx="5731510" cy="4928235"/>
+                    </a:xfrm>
+                    <a:prstGeom prst="rect">
+                      <a:avLst/>
+                    </a:prstGeom>
+                  </pic:spPr>
+                </pic:pic>
+              </a:graphicData>
+            </a:graphic>
+          </wp:inline>
+        </w:drawing>
+      </w:r>
+    </w:p>
+    <w:p/>
+    <w:p>
+      <w:r>
+        <w:br w:type="page"/>
+      </w:r>
+    </w:p>
+    <w:p>
+      <w:r>
+        <w:lastRenderedPageBreak/>
+        <w:t>Adding opening date to the web page</w:t>
+      </w:r>
+    </w:p>
+    <w:p>
+      <w:bookmarkStart w:id="0" w:name="_GoBack"/>
+      <w:bookmarkEnd w:id="0"/>
+    </w:p>
     <w:sectPr>
       <w:pgSz w:w="11906" w:h="16838"/>
       <w:pgMar w:top="1440" w:right="1440" w:bottom="1440" w:left="1440" w:header="708" w:footer="708" w:gutter="0"/>

</xml_diff>

<commit_message>
Change the date format to make more legible for international audiences
</commit_message>
<xml_diff>
--- a/AssignmentReport/AgileGITAssignment_AidanDennehyR00145278.docx
+++ b/AssignmentReport/AgileGITAssignment_AidanDennehyR00145278.docx
@@ -755,6 +755,95 @@
       <w:r>
         <w:lastRenderedPageBreak/>
         <w:t>Adding opening date to the web page</w:t>
+      </w:r>
+    </w:p>
+    <w:p/>
+    <w:p>
+      <w:r>
+        <w:rPr>
+          <w:noProof/>
+        </w:rPr>
+        <w:drawing>
+          <wp:inline distT="0" distB="0" distL="0" distR="0" wp14:anchorId="337D59C6" wp14:editId="550C941A">
+            <wp:extent cx="5731510" cy="5354320"/>
+            <wp:effectExtent l="0" t="0" r="2540" b="0"/>
+            <wp:docPr id="11" name="Picture 11"/>
+            <wp:cNvGraphicFramePr>
+              <a:graphicFrameLocks xmlns:a="http://schemas.openxmlformats.org/drawingml/2006/main" noChangeAspect="1"/>
+            </wp:cNvGraphicFramePr>
+            <a:graphic xmlns:a="http://schemas.openxmlformats.org/drawingml/2006/main">
+              <a:graphicData uri="http://schemas.openxmlformats.org/drawingml/2006/picture">
+                <pic:pic xmlns:pic="http://schemas.openxmlformats.org/drawingml/2006/picture">
+                  <pic:nvPicPr>
+                    <pic:cNvPr id="1" name=""/>
+                    <pic:cNvPicPr/>
+                  </pic:nvPicPr>
+                  <pic:blipFill>
+                    <a:blip r:embed="rId14"/>
+                    <a:stretch>
+                      <a:fillRect/>
+                    </a:stretch>
+                  </pic:blipFill>
+                  <pic:spPr>
+                    <a:xfrm>
+                      <a:off x="0" y="0"/>
+                      <a:ext cx="5731510" cy="5354320"/>
+                    </a:xfrm>
+                    <a:prstGeom prst="rect">
+                      <a:avLst/>
+                    </a:prstGeom>
+                  </pic:spPr>
+                </pic:pic>
+              </a:graphicData>
+            </a:graphic>
+          </wp:inline>
+        </w:drawing>
+      </w:r>
+    </w:p>
+    <w:p/>
+    <w:p/>
+    <w:p/>
+    <w:p>
+      <w:r>
+        <w:rPr>
+          <w:noProof/>
+        </w:rPr>
+        <w:lastRenderedPageBreak/>
+        <w:drawing>
+          <wp:inline distT="0" distB="0" distL="0" distR="0" wp14:anchorId="4B903060" wp14:editId="598650C7">
+            <wp:extent cx="5731510" cy="4687570"/>
+            <wp:effectExtent l="0" t="0" r="2540" b="0"/>
+            <wp:docPr id="12" name="Picture 12"/>
+            <wp:cNvGraphicFramePr>
+              <a:graphicFrameLocks xmlns:a="http://schemas.openxmlformats.org/drawingml/2006/main" noChangeAspect="1"/>
+            </wp:cNvGraphicFramePr>
+            <a:graphic xmlns:a="http://schemas.openxmlformats.org/drawingml/2006/main">
+              <a:graphicData uri="http://schemas.openxmlformats.org/drawingml/2006/picture">
+                <pic:pic xmlns:pic="http://schemas.openxmlformats.org/drawingml/2006/picture">
+                  <pic:nvPicPr>
+                    <pic:cNvPr id="1" name=""/>
+                    <pic:cNvPicPr/>
+                  </pic:nvPicPr>
+                  <pic:blipFill>
+                    <a:blip r:embed="rId15"/>
+                    <a:stretch>
+                      <a:fillRect/>
+                    </a:stretch>
+                  </pic:blipFill>
+                  <pic:spPr>
+                    <a:xfrm>
+                      <a:off x="0" y="0"/>
+                      <a:ext cx="5731510" cy="4687570"/>
+                    </a:xfrm>
+                    <a:prstGeom prst="rect">
+                      <a:avLst/>
+                    </a:prstGeom>
+                  </pic:spPr>
+                </pic:pic>
+              </a:graphicData>
+            </a:graphic>
+          </wp:inline>
+        </w:drawing>
       </w:r>
     </w:p>
     <w:p>

</xml_diff>